<commit_message>
Added 1 test case to testplan
</commit_message>
<xml_diff>
--- a/project 3 testplan.docx
+++ b/project 3 testplan.docx
@@ -175,8 +175,39 @@
           <w:sz w:val="24"/>
           <w:szCs w:val="24"/>
         </w:rPr>
-        <w:t xml:space="preserve">Our test methodology was </w:t>
-      </w:r>
+        <w:t xml:space="preserve">Our test methodology was to </w:t>
+      </w:r>
+      <w:r>
+        <w:rPr>
+          <w:rFonts w:ascii="TimesNewRomanPS-ItalicMT" w:hAnsi="TimesNewRomanPS-ItalicMT"/>
+          <w:iCs/>
+          <w:color w:val="000000"/>
+          <w:sz w:val="24"/>
+          <w:szCs w:val="24"/>
+        </w:rPr>
+        <w:t>enter pairs of words that had varying word ladder lengths, and also find pairs of words with no word ladder</w:t>
+      </w:r>
+      <w:r>
+        <w:rPr>
+          <w:rFonts w:ascii="TimesNewRomanPS-ItalicMT" w:hAnsi="TimesNewRomanPS-ItalicMT"/>
+          <w:iCs/>
+          <w:color w:val="000000"/>
+          <w:sz w:val="24"/>
+          <w:szCs w:val="24"/>
+        </w:rPr>
+        <w:t>. We tested bo</w:t>
+      </w:r>
+      <w:r>
+        <w:rPr>
+          <w:rFonts w:ascii="TimesNewRomanPS-ItalicMT" w:hAnsi="TimesNewRomanPS-ItalicMT"/>
+          <w:iCs/>
+          <w:color w:val="000000"/>
+          <w:sz w:val="24"/>
+          <w:szCs w:val="24"/>
+        </w:rPr>
+        <w:t xml:space="preserve">th modules at the same time by entering a pair of words into the console. A function called </w:t>
+      </w:r>
+      <w:proofErr w:type="spellStart"/>
       <w:proofErr w:type="gramStart"/>
       <w:r>
         <w:rPr>
@@ -186,7 +217,18 @@
           <w:sz w:val="24"/>
           <w:szCs w:val="24"/>
         </w:rPr>
-        <w:t>to .</w:t>
+        <w:t>hasDuplicates</w:t>
+      </w:r>
+      <w:proofErr w:type="spellEnd"/>
+      <w:r>
+        <w:rPr>
+          <w:rFonts w:ascii="TimesNewRomanPS-ItalicMT" w:hAnsi="TimesNewRomanPS-ItalicMT"/>
+          <w:iCs/>
+          <w:color w:val="000000"/>
+          <w:sz w:val="24"/>
+          <w:szCs w:val="24"/>
+        </w:rPr>
+        <w:t>(</w:t>
       </w:r>
       <w:proofErr w:type="gramEnd"/>
       <w:r>
@@ -197,10 +239,30 @@
           <w:sz w:val="24"/>
           <w:szCs w:val="24"/>
         </w:rPr>
-        <w:t xml:space="preserve"> We tested both modules at the same time for </w:t>
-      </w:r>
-      <w:bookmarkStart w:id="0" w:name="_GoBack"/>
-      <w:bookmarkEnd w:id="0"/>
+        <w:t xml:space="preserve"> ) checked the DFS and BFS outputs for duplicates. We believe that our test cases covered a wide range of inputs by testing pairs of words that had long word ladders and other pairs that had no word ladder. If the pairs had no word ladder, we checked that DFS did not exit the program with a </w:t>
+      </w:r>
+      <w:proofErr w:type="spellStart"/>
+      <w:r>
+        <w:rPr>
+          <w:rFonts w:ascii="TimesNewRomanPS-ItalicMT" w:hAnsi="TimesNewRomanPS-ItalicMT"/>
+          <w:iCs/>
+          <w:color w:val="000000"/>
+          <w:sz w:val="24"/>
+          <w:szCs w:val="24"/>
+        </w:rPr>
+        <w:t>StackOverflowError</w:t>
+      </w:r>
+      <w:proofErr w:type="spellEnd"/>
+      <w:r>
+        <w:rPr>
+          <w:rFonts w:ascii="TimesNewRomanPS-ItalicMT" w:hAnsi="TimesNewRomanPS-ItalicMT"/>
+          <w:iCs/>
+          <w:color w:val="000000"/>
+          <w:sz w:val="24"/>
+          <w:szCs w:val="24"/>
+        </w:rPr>
+        <w:t>. However, we were not able to test every possible combination of words within the dictionary.</w:t>
+      </w:r>
     </w:p>
     <w:p>
       <w:pPr>
@@ -250,14 +312,19 @@
       </w:r>
     </w:p>
     <w:p>
-      <w:proofErr w:type="gramStart"/>
+      <w:pPr>
+        <w:spacing w:after="0" w:line="240" w:lineRule="auto"/>
+        <w:rPr>
+          <w:rStyle w:val="fontstyle21"/>
+        </w:rPr>
+      </w:pPr>
       <w:r>
         <w:rPr>
           <w:rStyle w:val="fontstyle01"/>
-        </w:rPr>
-        <w:t>1.</w:t>
-      </w:r>
-      <w:proofErr w:type="gramEnd"/>
+          <w:u w:val="single"/>
+        </w:rPr>
+        <w:t>Test 1</w:t>
+      </w:r>
       <w:r>
         <w:rPr>
           <w:rFonts w:ascii="TimesNewRomanPSMT" w:hAnsi="TimesNewRomanPSMT"/>
@@ -271,24 +338,34 @@
         </w:rPr>
         <w:t xml:space="preserve">a) Test name </w:t>
       </w:r>
-      <w:r>
-        <w:rPr>
-          <w:rStyle w:val="fontstyle21"/>
-        </w:rPr>
-        <w:t>(</w:t>
-      </w:r>
-      <w:r>
-        <w:rPr>
-          <w:rStyle w:val="fontstyle21"/>
-        </w:rPr>
-        <w:t>NO</w:t>
-      </w:r>
-      <w:r>
-        <w:rPr>
-          <w:rStyle w:val="fontstyle21"/>
-        </w:rPr>
-        <w:t>_LADDER_DFS)</w:t>
-      </w:r>
+    </w:p>
+    <w:p>
+      <w:pPr>
+        <w:spacing w:after="0" w:line="240" w:lineRule="auto"/>
+        <w:rPr>
+          <w:rStyle w:val="fontstyle21"/>
+        </w:rPr>
+      </w:pPr>
+      <w:r>
+        <w:rPr>
+          <w:rStyle w:val="fontstyle21"/>
+        </w:rPr>
+        <w:t>NO_LADDER_DFS</w:t>
+      </w:r>
+      <w:r>
+        <w:rPr>
+          <w:rStyle w:val="fontstyle21"/>
+        </w:rPr>
+        <w:t>_BFS</w:t>
+      </w:r>
+    </w:p>
+    <w:p>
+      <w:pPr>
+        <w:spacing w:after="0" w:line="240" w:lineRule="auto"/>
+        <w:rPr>
+          <w:rStyle w:val="fontstyle21"/>
+        </w:rPr>
+      </w:pPr>
       <w:r>
         <w:rPr>
           <w:rFonts w:ascii="TimesNewRomanPS-ItalicMT" w:hAnsi="TimesNewRomanPS-ItalicMT"/>
@@ -315,17 +392,24 @@
         <w:rPr>
           <w:rStyle w:val="fontstyle21"/>
         </w:rPr>
-        <w:t>Checks for correct printing of a long ladder of over XXX words.</w:t>
-      </w:r>
-      <w:r>
-        <w:rPr>
-          <w:rFonts w:ascii="TimesNewRomanPS-ItalicMT" w:hAnsi="TimesNewRomanPS-ItalicMT"/>
-          <w:i/>
-          <w:iCs/>
-          <w:color w:val="000000"/>
-        </w:rPr>
-        <w:br/>
-      </w:r>
+        <w:t xml:space="preserve">Checks that both BFS and DFS has no word ladder </w:t>
+      </w:r>
+    </w:p>
+    <w:p>
+      <w:pPr>
+        <w:spacing w:after="0" w:line="240" w:lineRule="auto"/>
+        <w:rPr>
+          <w:rStyle w:val="fontstyle21"/>
+        </w:rPr>
+      </w:pPr>
+    </w:p>
+    <w:p>
+      <w:pPr>
+        <w:spacing w:after="0" w:line="240" w:lineRule="auto"/>
+        <w:rPr>
+          <w:rStyle w:val="fontstyle21"/>
+        </w:rPr>
+      </w:pPr>
       <w:r>
         <w:rPr>
           <w:rStyle w:val="fontstyle01"/>
@@ -345,6 +429,14 @@
         </w:rPr>
         <w:t>None.</w:t>
       </w:r>
+    </w:p>
+    <w:p>
+      <w:pPr>
+        <w:spacing w:after="0" w:line="240" w:lineRule="auto"/>
+        <w:rPr>
+          <w:rStyle w:val="fontstyle21"/>
+        </w:rPr>
+      </w:pPr>
       <w:r>
         <w:rPr>
           <w:rFonts w:ascii="TimesNewRomanPS-ItalicMT" w:hAnsi="TimesNewRomanPS-ItalicMT"/>
@@ -371,8 +463,48 @@
         <w:rPr>
           <w:rStyle w:val="fontstyle21"/>
         </w:rPr>
-        <w:t>Ladder between XXX and YYY. Ladder checked for duplicate words.</w:t>
-      </w:r>
+        <w:t xml:space="preserve">Ladder between </w:t>
+      </w:r>
+      <w:proofErr w:type="spellStart"/>
+      <w:r>
+        <w:rPr>
+          <w:rStyle w:val="fontstyle21"/>
+        </w:rPr>
+        <w:t>xylyl</w:t>
+      </w:r>
+      <w:proofErr w:type="spellEnd"/>
+      <w:r>
+        <w:rPr>
+          <w:rStyle w:val="fontstyle21"/>
+        </w:rPr>
+        <w:t xml:space="preserve"> </w:t>
+      </w:r>
+      <w:r>
+        <w:rPr>
+          <w:rStyle w:val="fontstyle21"/>
+        </w:rPr>
+        <w:t xml:space="preserve">and </w:t>
+      </w:r>
+      <w:r>
+        <w:rPr>
+          <w:rStyle w:val="fontstyle21"/>
+        </w:rPr>
+        <w:t>smart</w:t>
+      </w:r>
+      <w:r>
+        <w:rPr>
+          <w:rStyle w:val="fontstyle21"/>
+        </w:rPr>
+        <w:t>. Ladder checked for duplicate words.</w:t>
+      </w:r>
+    </w:p>
+    <w:p>
+      <w:pPr>
+        <w:spacing w:after="0" w:line="240" w:lineRule="auto"/>
+        <w:rPr>
+          <w:rStyle w:val="fontstyle21"/>
+        </w:rPr>
+      </w:pPr>
       <w:r>
         <w:rPr>
           <w:rFonts w:ascii="TimesNewRomanPS-ItalicMT" w:hAnsi="TimesNewRomanPS-ItalicMT"/>
@@ -399,23 +531,33 @@
         <w:rPr>
           <w:rStyle w:val="fontstyle21"/>
         </w:rPr>
-        <w:t>No stack overflow, ladder has no duplicates. Ladder correct, as checked by</w:t>
-      </w:r>
-      <w:r>
-        <w:rPr>
-          <w:rFonts w:ascii="TimesNewRomanPS-ItalicMT" w:hAnsi="TimesNewRomanPS-ItalicMT"/>
-          <w:i/>
-          <w:iCs/>
-          <w:color w:val="000000"/>
-        </w:rPr>
-        <w:br/>
-      </w:r>
-      <w:r>
-        <w:rPr>
-          <w:rStyle w:val="fontstyle21"/>
-        </w:rPr>
-        <w:t>'ladder checker'.</w:t>
-      </w:r>
+        <w:t>Both functions indicate there is no word ladd</w:t>
+      </w:r>
+      <w:bookmarkStart w:id="0" w:name="_GoBack"/>
+      <w:bookmarkEnd w:id="0"/>
+      <w:r>
+        <w:rPr>
+          <w:rStyle w:val="fontstyle21"/>
+        </w:rPr>
+        <w:t xml:space="preserve">er. </w:t>
+      </w:r>
+      <w:r>
+        <w:rPr>
+          <w:rStyle w:val="fontstyle21"/>
+        </w:rPr>
+        <w:t>No stack over</w:t>
+      </w:r>
+      <w:r>
+        <w:rPr>
+          <w:rStyle w:val="fontstyle21"/>
+        </w:rPr>
+        <w:t>flow,</w:t>
+      </w:r>
+    </w:p>
+    <w:p>
+      <w:pPr>
+        <w:spacing w:after="0" w:line="240" w:lineRule="auto"/>
+      </w:pPr>
       <w:r>
         <w:rPr>
           <w:rFonts w:ascii="TimesNewRomanPS-ItalicMT" w:hAnsi="TimesNewRomanPS-ItalicMT"/>
@@ -442,7 +584,13 @@
         <w:rPr>
           <w:rStyle w:val="fontstyle21"/>
         </w:rPr>
-        <w:t>Test is expected to run in 2 seconds or less.</w:t>
+        <w:t>Test is expected to run in 3</w:t>
+      </w:r>
+      <w:r>
+        <w:rPr>
+          <w:rStyle w:val="fontstyle21"/>
+        </w:rPr>
+        <w:t xml:space="preserve"> seconds or less.</w:t>
       </w:r>
     </w:p>
     <w:sectPr>

</xml_diff>